<commit_message>
Update Data Mining Project Proposal - Team 4.docx
</commit_message>
<xml_diff>
--- a/Data Mining Project Proposal - Team 4.docx
+++ b/Data Mining Project Proposal - Team 4.docx
@@ -731,10 +731,10 @@
         <wp:anchor allowOverlap="1" behindDoc="0" distB="114300" distT="114300" distL="114300" distR="114300" hidden="0" layoutInCell="1" locked="0" relativeHeight="0" simplePos="0">
           <wp:simplePos x="0" y="0"/>
           <wp:positionH relativeFrom="column">
-            <wp:posOffset>5681663</wp:posOffset>
+            <wp:posOffset>5600700</wp:posOffset>
           </wp:positionH>
           <wp:positionV relativeFrom="paragraph">
-            <wp:posOffset>-157162</wp:posOffset>
+            <wp:posOffset>-219074</wp:posOffset>
           </wp:positionV>
           <wp:extent cx="636508" cy="471488"/>
           <wp:effectExtent b="0" l="0" r="0" t="0"/>

</xml_diff>